<commit_message>
After sem1 final exam
</commit_message>
<xml_diff>
--- a/EE5110/Segment_E/CA documents/EE5110_5062_6110AssignmentRS_CA_3-Huang.docx
+++ b/EE5110/Segment_E/CA documents/EE5110_5062_6110AssignmentRS_CA_3-Huang.docx
@@ -1,6 +1,6 @@
 
 <file path=word/document.xml><?xml version="1.0" encoding="utf-8"?>
-<w:document xmlns:wpc="http://schemas.microsoft.com/office/word/2010/wordprocessingCanvas" xmlns:cx="http://schemas.microsoft.com/office/drawing/2014/chartex" xmlns:cx1="http://schemas.microsoft.com/office/drawing/2015/9/8/chartex" xmlns:mc="http://schemas.openxmlformats.org/markup-compatibility/2006" xmlns:o="urn:schemas-microsoft-com:office:office" xmlns:r="http://schemas.openxmlformats.org/officeDocument/2006/relationships" xmlns:m="http://schemas.openxmlformats.org/officeDocument/2006/math" xmlns:v="urn:schemas-microsoft-com:vml" xmlns:wp14="http://schemas.microsoft.com/office/word/2010/wordprocessingDrawing" xmlns:wp="http://schemas.openxmlformats.org/drawingml/2006/wordprocessingDrawing" xmlns:w10="urn:schemas-microsoft-com:office:word" xmlns:w="http://schemas.openxmlformats.org/wordprocessingml/2006/main" xmlns:w14="http://schemas.microsoft.com/office/word/2010/wordml" xmlns:w15="http://schemas.microsoft.com/office/word/2012/wordml" xmlns:w16se="http://schemas.microsoft.com/office/word/2015/wordml/symex" xmlns:wpg="http://schemas.microsoft.com/office/word/2010/wordprocessingGroup" xmlns:wpi="http://schemas.microsoft.com/office/word/2010/wordprocessingInk" xmlns:wne="http://schemas.microsoft.com/office/word/2006/wordml" xmlns:wps="http://schemas.microsoft.com/office/word/2010/wordprocessingShape" mc:Ignorable="w14 w15 w16se wp14">
+<w:document xmlns:wpc="http://schemas.microsoft.com/office/word/2010/wordprocessingCanvas" xmlns:cx="http://schemas.microsoft.com/office/drawing/2014/chartex" xmlns:cx1="http://schemas.microsoft.com/office/drawing/2015/9/8/chartex" xmlns:cx2="http://schemas.microsoft.com/office/drawing/2015/10/21/chartex" xmlns:cx3="http://schemas.microsoft.com/office/drawing/2016/5/9/chartex" xmlns:cx4="http://schemas.microsoft.com/office/drawing/2016/5/10/chartex" xmlns:cx5="http://schemas.microsoft.com/office/drawing/2016/5/11/chartex" xmlns:cx6="http://schemas.microsoft.com/office/drawing/2016/5/12/chartex" xmlns:cx7="http://schemas.microsoft.com/office/drawing/2016/5/13/chartex" xmlns:cx8="http://schemas.microsoft.com/office/drawing/2016/5/14/chartex" xmlns:mc="http://schemas.openxmlformats.org/markup-compatibility/2006" xmlns:aink="http://schemas.microsoft.com/office/drawing/2016/ink" xmlns:am3d="http://schemas.microsoft.com/office/drawing/2017/model3d" xmlns:o="urn:schemas-microsoft-com:office:office" xmlns:r="http://schemas.openxmlformats.org/officeDocument/2006/relationships" xmlns:m="http://schemas.openxmlformats.org/officeDocument/2006/math" xmlns:v="urn:schemas-microsoft-com:vml" xmlns:wp14="http://schemas.microsoft.com/office/word/2010/wordprocessingDrawing" xmlns:wp="http://schemas.openxmlformats.org/drawingml/2006/wordprocessingDrawing" xmlns:w10="urn:schemas-microsoft-com:office:word" xmlns:w="http://schemas.openxmlformats.org/wordprocessingml/2006/main" xmlns:w14="http://schemas.microsoft.com/office/word/2010/wordml" xmlns:w15="http://schemas.microsoft.com/office/word/2012/wordml" xmlns:w16cex="http://schemas.microsoft.com/office/word/2018/wordml/cex" xmlns:w16cid="http://schemas.microsoft.com/office/word/2016/wordml/cid" xmlns:w16="http://schemas.microsoft.com/office/word/2018/wordml" xmlns:w16sdtdh="http://schemas.microsoft.com/office/word/2020/wordml/sdtdatahash" xmlns:w16se="http://schemas.microsoft.com/office/word/2015/wordml/symex" xmlns:wpg="http://schemas.microsoft.com/office/word/2010/wordprocessingGroup" xmlns:wpi="http://schemas.microsoft.com/office/word/2010/wordprocessingInk" xmlns:wne="http://schemas.microsoft.com/office/word/2006/wordml" xmlns:wps="http://schemas.microsoft.com/office/word/2010/wordprocessingShape" mc:Ignorable="w14 w15 w16se w16cid w16 w16cex w16sdtdh wp14">
   <w:body>
     <w:p>
       <w:pPr>
@@ -43,7 +43,6 @@
         </w:rPr>
         <w:t>5062/</w:t>
       </w:r>
-      <w:proofErr w:type="gramStart"/>
       <w:r>
         <w:rPr>
           <w:rFonts w:hint="eastAsia"/>
@@ -70,17 +69,7 @@
           <w:sz w:val="26"/>
           <w:szCs w:val="26"/>
         </w:rPr>
-        <w:t>Autonomous</w:t>
-      </w:r>
-      <w:proofErr w:type="gramEnd"/>
-      <w:r>
-        <w:rPr>
-          <w:b/>
-          <w:bCs/>
-          <w:sz w:val="26"/>
-          <w:szCs w:val="26"/>
-        </w:rPr>
-        <w:t xml:space="preserve"> Systems</w:t>
+        <w:t>Autonomous Systems</w:t>
       </w:r>
       <w:r>
         <w:rPr>
@@ -136,9 +125,8 @@
           <w:sz w:val="26"/>
           <w:szCs w:val="26"/>
         </w:rPr>
-        <w:t xml:space="preserve">Motion </w:t>
-      </w:r>
-      <w:proofErr w:type="gramStart"/>
+        <w:t xml:space="preserve">Motion planning </w:t>
+      </w:r>
       <w:r>
         <w:rPr>
           <w:b/>
@@ -146,18 +134,8 @@
           <w:sz w:val="26"/>
           <w:szCs w:val="26"/>
         </w:rPr>
-        <w:t xml:space="preserve">planning </w:t>
-      </w:r>
-      <w:r>
-        <w:rPr>
-          <w:b/>
-          <w:bCs/>
-          <w:sz w:val="26"/>
-          <w:szCs w:val="26"/>
-        </w:rPr>
         <w:t>)</w:t>
       </w:r>
-      <w:proofErr w:type="gramEnd"/>
     </w:p>
     <w:p>
       <w:pPr>
@@ -171,7 +149,7 @@
     </w:p>
     <w:tbl>
       <w:tblPr>
-        <w:tblStyle w:val="PlainTable2"/>
+        <w:tblStyle w:val="2"/>
         <w:tblW w:w="0" w:type="auto"/>
         <w:tblLook w:val="04A0" w:firstRow="1" w:lastRow="0" w:firstColumn="1" w:lastColumn="0" w:noHBand="0" w:noVBand="1"/>
       </w:tblPr>
@@ -228,8 +206,6 @@
               </w:rPr>
               <w:t>5062/</w:t>
             </w:r>
-            <w:bookmarkStart w:id="0" w:name="_GoBack"/>
-            <w:bookmarkEnd w:id="0"/>
             <w:r>
               <w:rPr>
                 <w:rFonts w:hint="eastAsia"/>
@@ -404,7 +380,7 @@
         <w:rPr>
           <w:lang w:val="en-US"/>
         </w:rPr>
-        <w:t>typical t</w:t>
+        <w:t xml:space="preserve">typical </w:t>
       </w:r>
       <w:r>
         <w:t xml:space="preserve">references </w:t>
@@ -518,17 +494,8 @@
           <w:sz w:val="26"/>
           <w:szCs w:val="26"/>
         </w:rPr>
-        <w:t xml:space="preserve">Find the coefficients of a five </w:t>
-      </w:r>
-      <w:proofErr w:type="gramStart"/>
-      <w:r>
-        <w:rPr>
-          <w:sz w:val="26"/>
-          <w:szCs w:val="26"/>
-        </w:rPr>
-        <w:t>order  polynomial</w:t>
-      </w:r>
-      <w:proofErr w:type="gramEnd"/>
+        <w:t>Find the coefficients of a five order  polynomial</w:t>
+      </w:r>
     </w:p>
     <w:p>
       <w:pPr>
@@ -588,7 +555,7 @@
                         <w:txbxContent>
                           <w:p>
                             <w:pPr>
-                              <w:pStyle w:val="NormalWeb"/>
+                              <w:pStyle w:val="a5"/>
                               <w:spacing w:before="0" w:beforeAutospacing="0" w:after="0" w:afterAutospacing="0"/>
                               <w:textAlignment w:val="baseline"/>
                               <w:rPr>
@@ -598,7 +565,7 @@
                             <m:oMath>
                               <m:r>
                                 <w:rPr>
-                                  <w:rFonts w:ascii="Cambria Math" w:eastAsia="Microsoft YaHei" w:hAnsi="Cambria Math" w:cs="Open Sans"/>
+                                  <w:rFonts w:ascii="Cambria Math" w:eastAsia="微软雅黑" w:hAnsi="Cambria Math" w:cs="Open Sans"/>
                                   <w:color w:val="000000" w:themeColor="text1"/>
                                   <w:kern w:val="24"/>
                                   <w:sz w:val="30"/>
@@ -611,7 +578,7 @@
                                 <m:dPr>
                                   <m:ctrlPr>
                                     <w:rPr>
-                                      <w:rFonts w:ascii="Cambria Math" w:eastAsia="Microsoft YaHei" w:hAnsi="Cambria Math" w:cs="Open Sans"/>
+                                      <w:rFonts w:ascii="Cambria Math" w:eastAsia="微软雅黑" w:hAnsi="Cambria Math" w:cs="Open Sans"/>
                                       <w:i/>
                                       <w:iCs/>
                                       <w:color w:val="000000" w:themeColor="text1"/>
@@ -625,7 +592,7 @@
                                 <m:e>
                                   <m:r>
                                     <w:rPr>
-                                      <w:rFonts w:ascii="Cambria Math" w:eastAsia="Microsoft YaHei" w:hAnsi="Cambria Math" w:cs="Open Sans"/>
+                                      <w:rFonts w:ascii="Cambria Math" w:eastAsia="微软雅黑" w:hAnsi="Cambria Math" w:cs="Open Sans"/>
                                       <w:color w:val="000000" w:themeColor="text1"/>
                                       <w:kern w:val="24"/>
                                       <w:sz w:val="30"/>
@@ -638,7 +605,7 @@
                               </m:d>
                               <m:r>
                                 <w:rPr>
-                                  <w:rFonts w:ascii="Cambria Math" w:eastAsia="Microsoft YaHei" w:hAnsi="Cambria Math" w:cs="Open Sans"/>
+                                  <w:rFonts w:ascii="Cambria Math" w:eastAsia="微软雅黑" w:hAnsi="Cambria Math" w:cs="Open Sans"/>
                                   <w:color w:val="000000" w:themeColor="text1"/>
                                   <w:kern w:val="24"/>
                                   <w:sz w:val="30"/>
@@ -651,7 +618,7 @@
                                 <m:sSubPr>
                                   <m:ctrlPr>
                                     <w:rPr>
-                                      <w:rFonts w:ascii="Cambria Math" w:eastAsia="Microsoft YaHei" w:hAnsi="Cambria Math" w:cs="Arial"/>
+                                      <w:rFonts w:ascii="Cambria Math" w:eastAsia="微软雅黑" w:hAnsi="Cambria Math" w:cs="Arial"/>
                                       <w:i/>
                                       <w:iCs/>
                                       <w:color w:val="000000" w:themeColor="text1"/>
@@ -665,7 +632,7 @@
                                 <m:e>
                                   <m:r>
                                     <w:rPr>
-                                      <w:rFonts w:ascii="Cambria Math" w:eastAsia="Microsoft YaHei" w:hAnsi="Cambria Math" w:cs="Arial"/>
+                                      <w:rFonts w:ascii="Cambria Math" w:eastAsia="微软雅黑" w:hAnsi="Cambria Math" w:cs="Arial"/>
                                       <w:color w:val="000000" w:themeColor="text1"/>
                                       <w:kern w:val="24"/>
                                       <w:sz w:val="30"/>
@@ -678,7 +645,7 @@
                                 <m:sub>
                                   <m:r>
                                     <w:rPr>
-                                      <w:rFonts w:ascii="Cambria Math" w:eastAsia="Microsoft YaHei" w:hAnsi="Cambria Math" w:cs="Arial"/>
+                                      <w:rFonts w:ascii="Cambria Math" w:eastAsia="微软雅黑" w:hAnsi="Cambria Math" w:cs="Arial"/>
                                       <w:color w:val="000000" w:themeColor="text1"/>
                                       <w:kern w:val="24"/>
                                       <w:sz w:val="30"/>
@@ -691,7 +658,7 @@
                               </m:sSub>
                               <m:r>
                                 <w:rPr>
-                                  <w:rFonts w:ascii="Cambria Math" w:eastAsia="Microsoft YaHei" w:hAnsi="Cambria Math" w:cs="Arial"/>
+                                  <w:rFonts w:ascii="Cambria Math" w:eastAsia="微软雅黑" w:hAnsi="Cambria Math" w:cs="Arial"/>
                                   <w:color w:val="000000" w:themeColor="text1"/>
                                   <w:kern w:val="24"/>
                                   <w:sz w:val="30"/>
@@ -2476,6 +2443,7 @@
         <w:rPr>
           <w:sz w:val="26"/>
           <w:szCs w:val="26"/>
+          <w:lang w:val="en-US"/>
         </w:rPr>
       </w:pPr>
     </w:p>
@@ -2519,7 +2487,14 @@
           <w:sz w:val="26"/>
           <w:szCs w:val="26"/>
         </w:rPr>
-        <w:t xml:space="preserve"> coefficients;</w:t>
+        <w:t xml:space="preserve"> </w:t>
+      </w:r>
+      <w:r>
+        <w:rPr>
+          <w:sz w:val="26"/>
+          <w:szCs w:val="26"/>
+        </w:rPr>
+        <w:t>coefficients.</w:t>
       </w:r>
     </w:p>
     <w:p>
@@ -2562,8 +2537,58 @@
 </w:document>
 </file>
 
+<file path=word/endnotes.xml><?xml version="1.0" encoding="utf-8"?>
+<w:endnotes xmlns:wpc="http://schemas.microsoft.com/office/word/2010/wordprocessingCanvas" xmlns:cx="http://schemas.microsoft.com/office/drawing/2014/chartex" xmlns:cx1="http://schemas.microsoft.com/office/drawing/2015/9/8/chartex" xmlns:cx2="http://schemas.microsoft.com/office/drawing/2015/10/21/chartex" xmlns:cx3="http://schemas.microsoft.com/office/drawing/2016/5/9/chartex" xmlns:cx4="http://schemas.microsoft.com/office/drawing/2016/5/10/chartex" xmlns:cx5="http://schemas.microsoft.com/office/drawing/2016/5/11/chartex" xmlns:cx6="http://schemas.microsoft.com/office/drawing/2016/5/12/chartex" xmlns:cx7="http://schemas.microsoft.com/office/drawing/2016/5/13/chartex" xmlns:cx8="http://schemas.microsoft.com/office/drawing/2016/5/14/chartex" xmlns:mc="http://schemas.openxmlformats.org/markup-compatibility/2006" xmlns:aink="http://schemas.microsoft.com/office/drawing/2016/ink" xmlns:am3d="http://schemas.microsoft.com/office/drawing/2017/model3d" xmlns:o="urn:schemas-microsoft-com:office:office" xmlns:r="http://schemas.openxmlformats.org/officeDocument/2006/relationships" xmlns:m="http://schemas.openxmlformats.org/officeDocument/2006/math" xmlns:v="urn:schemas-microsoft-com:vml" xmlns:wp14="http://schemas.microsoft.com/office/word/2010/wordprocessingDrawing" xmlns:wp="http://schemas.openxmlformats.org/drawingml/2006/wordprocessingDrawing" xmlns:w10="urn:schemas-microsoft-com:office:word" xmlns:w="http://schemas.openxmlformats.org/wordprocessingml/2006/main" xmlns:w14="http://schemas.microsoft.com/office/word/2010/wordml" xmlns:w15="http://schemas.microsoft.com/office/word/2012/wordml" xmlns:w16cex="http://schemas.microsoft.com/office/word/2018/wordml/cex" xmlns:w16cid="http://schemas.microsoft.com/office/word/2016/wordml/cid" xmlns:w16="http://schemas.microsoft.com/office/word/2018/wordml" xmlns:w16sdtdh="http://schemas.microsoft.com/office/word/2020/wordml/sdtdatahash" xmlns:w16se="http://schemas.microsoft.com/office/word/2015/wordml/symex" xmlns:wpg="http://schemas.microsoft.com/office/word/2010/wordprocessingGroup" xmlns:wpi="http://schemas.microsoft.com/office/word/2010/wordprocessingInk" xmlns:wne="http://schemas.microsoft.com/office/word/2006/wordml" xmlns:wps="http://schemas.microsoft.com/office/word/2010/wordprocessingShape" mc:Ignorable="w14 w15 w16se w16cid w16 w16cex w16sdtdh wp14">
+  <w:endnote w:type="separator" w:id="-1">
+    <w:p>
+      <w:pPr>
+        <w:spacing w:after="0" w:line="240" w:lineRule="auto"/>
+      </w:pPr>
+      <w:r>
+        <w:separator/>
+      </w:r>
+    </w:p>
+  </w:endnote>
+  <w:endnote w:type="continuationSeparator" w:id="0">
+    <w:p>
+      <w:pPr>
+        <w:spacing w:after="0" w:line="240" w:lineRule="auto"/>
+      </w:pPr>
+      <w:r>
+        <w:continuationSeparator/>
+      </w:r>
+    </w:p>
+  </w:endnote>
+</w:endnotes>
+</file>
+
+<file path=word/footnotes.xml><?xml version="1.0" encoding="utf-8"?>
+<w:footnotes xmlns:wpc="http://schemas.microsoft.com/office/word/2010/wordprocessingCanvas" xmlns:cx="http://schemas.microsoft.com/office/drawing/2014/chartex" xmlns:cx1="http://schemas.microsoft.com/office/drawing/2015/9/8/chartex" xmlns:cx2="http://schemas.microsoft.com/office/drawing/2015/10/21/chartex" xmlns:cx3="http://schemas.microsoft.com/office/drawing/2016/5/9/chartex" xmlns:cx4="http://schemas.microsoft.com/office/drawing/2016/5/10/chartex" xmlns:cx5="http://schemas.microsoft.com/office/drawing/2016/5/11/chartex" xmlns:cx6="http://schemas.microsoft.com/office/drawing/2016/5/12/chartex" xmlns:cx7="http://schemas.microsoft.com/office/drawing/2016/5/13/chartex" xmlns:cx8="http://schemas.microsoft.com/office/drawing/2016/5/14/chartex" xmlns:mc="http://schemas.openxmlformats.org/markup-compatibility/2006" xmlns:aink="http://schemas.microsoft.com/office/drawing/2016/ink" xmlns:am3d="http://schemas.microsoft.com/office/drawing/2017/model3d" xmlns:o="urn:schemas-microsoft-com:office:office" xmlns:r="http://schemas.openxmlformats.org/officeDocument/2006/relationships" xmlns:m="http://schemas.openxmlformats.org/officeDocument/2006/math" xmlns:v="urn:schemas-microsoft-com:vml" xmlns:wp14="http://schemas.microsoft.com/office/word/2010/wordprocessingDrawing" xmlns:wp="http://schemas.openxmlformats.org/drawingml/2006/wordprocessingDrawing" xmlns:w10="urn:schemas-microsoft-com:office:word" xmlns:w="http://schemas.openxmlformats.org/wordprocessingml/2006/main" xmlns:w14="http://schemas.microsoft.com/office/word/2010/wordml" xmlns:w15="http://schemas.microsoft.com/office/word/2012/wordml" xmlns:w16cex="http://schemas.microsoft.com/office/word/2018/wordml/cex" xmlns:w16cid="http://schemas.microsoft.com/office/word/2016/wordml/cid" xmlns:w16="http://schemas.microsoft.com/office/word/2018/wordml" xmlns:w16sdtdh="http://schemas.microsoft.com/office/word/2020/wordml/sdtdatahash" xmlns:w16se="http://schemas.microsoft.com/office/word/2015/wordml/symex" xmlns:wpg="http://schemas.microsoft.com/office/word/2010/wordprocessingGroup" xmlns:wpi="http://schemas.microsoft.com/office/word/2010/wordprocessingInk" xmlns:wne="http://schemas.microsoft.com/office/word/2006/wordml" xmlns:wps="http://schemas.microsoft.com/office/word/2010/wordprocessingShape" mc:Ignorable="w14 w15 w16se w16cid w16 w16cex w16sdtdh wp14">
+  <w:footnote w:type="separator" w:id="-1">
+    <w:p>
+      <w:pPr>
+        <w:spacing w:after="0" w:line="240" w:lineRule="auto"/>
+      </w:pPr>
+      <w:r>
+        <w:separator/>
+      </w:r>
+    </w:p>
+  </w:footnote>
+  <w:footnote w:type="continuationSeparator" w:id="0">
+    <w:p>
+      <w:pPr>
+        <w:spacing w:after="0" w:line="240" w:lineRule="auto"/>
+      </w:pPr>
+      <w:r>
+        <w:continuationSeparator/>
+      </w:r>
+    </w:p>
+  </w:footnote>
+</w:footnotes>
+</file>
+
 <file path=word/numbering.xml><?xml version="1.0" encoding="utf-8"?>
-<w:numbering xmlns:wpc="http://schemas.microsoft.com/office/word/2010/wordprocessingCanvas" xmlns:cx="http://schemas.microsoft.com/office/drawing/2014/chartex" xmlns:cx1="http://schemas.microsoft.com/office/drawing/2015/9/8/chartex" xmlns:mc="http://schemas.openxmlformats.org/markup-compatibility/2006" xmlns:o="urn:schemas-microsoft-com:office:office" xmlns:r="http://schemas.openxmlformats.org/officeDocument/2006/relationships" xmlns:m="http://schemas.openxmlformats.org/officeDocument/2006/math" xmlns:v="urn:schemas-microsoft-com:vml" xmlns:wp14="http://schemas.microsoft.com/office/word/2010/wordprocessingDrawing" xmlns:wp="http://schemas.openxmlformats.org/drawingml/2006/wordprocessingDrawing" xmlns:w10="urn:schemas-microsoft-com:office:word" xmlns:w="http://schemas.openxmlformats.org/wordprocessingml/2006/main" xmlns:w14="http://schemas.microsoft.com/office/word/2010/wordml" xmlns:w15="http://schemas.microsoft.com/office/word/2012/wordml" xmlns:w16se="http://schemas.microsoft.com/office/word/2015/wordml/symex" xmlns:wpg="http://schemas.microsoft.com/office/word/2010/wordprocessingGroup" xmlns:wpi="http://schemas.microsoft.com/office/word/2010/wordprocessingInk" xmlns:wne="http://schemas.microsoft.com/office/word/2006/wordml" xmlns:wps="http://schemas.microsoft.com/office/word/2010/wordprocessingShape" mc:Ignorable="w14 w15 w16se wp14">
+<w:numbering xmlns:wpc="http://schemas.microsoft.com/office/word/2010/wordprocessingCanvas" xmlns:cx="http://schemas.microsoft.com/office/drawing/2014/chartex" xmlns:cx1="http://schemas.microsoft.com/office/drawing/2015/9/8/chartex" xmlns:cx2="http://schemas.microsoft.com/office/drawing/2015/10/21/chartex" xmlns:cx3="http://schemas.microsoft.com/office/drawing/2016/5/9/chartex" xmlns:cx4="http://schemas.microsoft.com/office/drawing/2016/5/10/chartex" xmlns:cx5="http://schemas.microsoft.com/office/drawing/2016/5/11/chartex" xmlns:cx6="http://schemas.microsoft.com/office/drawing/2016/5/12/chartex" xmlns:cx7="http://schemas.microsoft.com/office/drawing/2016/5/13/chartex" xmlns:cx8="http://schemas.microsoft.com/office/drawing/2016/5/14/chartex" xmlns:mc="http://schemas.openxmlformats.org/markup-compatibility/2006" xmlns:aink="http://schemas.microsoft.com/office/drawing/2016/ink" xmlns:am3d="http://schemas.microsoft.com/office/drawing/2017/model3d" xmlns:o="urn:schemas-microsoft-com:office:office" xmlns:r="http://schemas.openxmlformats.org/officeDocument/2006/relationships" xmlns:m="http://schemas.openxmlformats.org/officeDocument/2006/math" xmlns:v="urn:schemas-microsoft-com:vml" xmlns:wp14="http://schemas.microsoft.com/office/word/2010/wordprocessingDrawing" xmlns:wp="http://schemas.openxmlformats.org/drawingml/2006/wordprocessingDrawing" xmlns:w10="urn:schemas-microsoft-com:office:word" xmlns:w="http://schemas.openxmlformats.org/wordprocessingml/2006/main" xmlns:w14="http://schemas.microsoft.com/office/word/2010/wordml" xmlns:w15="http://schemas.microsoft.com/office/word/2012/wordml" xmlns:w16cex="http://schemas.microsoft.com/office/word/2018/wordml/cex" xmlns:w16cid="http://schemas.microsoft.com/office/word/2016/wordml/cid" xmlns:w16="http://schemas.microsoft.com/office/word/2018/wordml" xmlns:w16sdtdh="http://schemas.microsoft.com/office/word/2020/wordml/sdtdatahash" xmlns:w16se="http://schemas.microsoft.com/office/word/2015/wordml/symex" xmlns:wpg="http://schemas.microsoft.com/office/word/2010/wordprocessingGroup" xmlns:wpi="http://schemas.microsoft.com/office/word/2010/wordprocessingInk" xmlns:wne="http://schemas.microsoft.com/office/word/2006/wordml" xmlns:wps="http://schemas.microsoft.com/office/word/2010/wordprocessingShape" mc:Ignorable="w14 w15 w16se w16cid w16 w16cex w16sdtdh wp14">
   <w:abstractNum w:abstractNumId="0" w15:restartNumberingAfterBreak="0">
     <w:nsid w:val="0D411A9F"/>
     <w:multiLevelType w:val="hybridMultilevel"/>
@@ -3444,7 +3469,7 @@
 </file>
 
 <file path=word/styles.xml><?xml version="1.0" encoding="utf-8"?>
-<w:styles xmlns:mc="http://schemas.openxmlformats.org/markup-compatibility/2006" xmlns:r="http://schemas.openxmlformats.org/officeDocument/2006/relationships" xmlns:w="http://schemas.openxmlformats.org/wordprocessingml/2006/main" xmlns:w14="http://schemas.microsoft.com/office/word/2010/wordml" xmlns:w15="http://schemas.microsoft.com/office/word/2012/wordml" xmlns:w16se="http://schemas.microsoft.com/office/word/2015/wordml/symex" mc:Ignorable="w14 w15 w16se">
+<w:styles xmlns:mc="http://schemas.openxmlformats.org/markup-compatibility/2006" xmlns:r="http://schemas.openxmlformats.org/officeDocument/2006/relationships" xmlns:w="http://schemas.openxmlformats.org/wordprocessingml/2006/main" xmlns:w14="http://schemas.microsoft.com/office/word/2010/wordml" xmlns:w15="http://schemas.microsoft.com/office/word/2012/wordml" xmlns:w16cex="http://schemas.microsoft.com/office/word/2018/wordml/cex" xmlns:w16cid="http://schemas.microsoft.com/office/word/2016/wordml/cid" xmlns:w16="http://schemas.microsoft.com/office/word/2018/wordml" xmlns:w16sdtdh="http://schemas.microsoft.com/office/word/2020/wordml/sdtdatahash" xmlns:w16se="http://schemas.microsoft.com/office/word/2015/wordml/symex" mc:Ignorable="w14 w15 w16se w16cid w16 w16cex w16sdtdh">
   <w:docDefaults>
     <w:rPrDefault>
       <w:rPr>
@@ -3460,7 +3485,7 @@
       </w:pPr>
     </w:pPrDefault>
   </w:docDefaults>
-  <w:latentStyles w:defLockedState="0" w:defUIPriority="99" w:defSemiHidden="0" w:defUnhideWhenUsed="0" w:defQFormat="0" w:count="371">
+  <w:latentStyles w:defLockedState="0" w:defUIPriority="99" w:defSemiHidden="0" w:defUnhideWhenUsed="0" w:defQFormat="0" w:count="376">
     <w:lsdException w:name="Normal" w:uiPriority="0" w:qFormat="1"/>
     <w:lsdException w:name="heading 1" w:uiPriority="9" w:qFormat="1"/>
     <w:lsdException w:name="heading 2" w:semiHidden="1" w:uiPriority="9" w:unhideWhenUsed="1" w:qFormat="1"/>
@@ -3566,7 +3591,6 @@
     <w:lsdException w:name="HTML Sample" w:semiHidden="1" w:unhideWhenUsed="1"/>
     <w:lsdException w:name="HTML Typewriter" w:semiHidden="1" w:unhideWhenUsed="1"/>
     <w:lsdException w:name="HTML Variable" w:semiHidden="1" w:unhideWhenUsed="1"/>
-    <w:lsdException w:name="Normal Table" w:semiHidden="1" w:unhideWhenUsed="1"/>
     <w:lsdException w:name="annotation subject" w:semiHidden="1" w:unhideWhenUsed="1"/>
     <w:lsdException w:name="No List" w:semiHidden="1" w:unhideWhenUsed="1"/>
     <w:lsdException w:name="Outline List 1" w:semiHidden="1" w:unhideWhenUsed="1"/>
@@ -3609,11 +3633,8 @@
     <w:lsdException w:name="Table Contemporary" w:semiHidden="1" w:unhideWhenUsed="1"/>
     <w:lsdException w:name="Table Elegant" w:semiHidden="1" w:unhideWhenUsed="1"/>
     <w:lsdException w:name="Table Professional" w:semiHidden="1" w:unhideWhenUsed="1"/>
-    <w:lsdException w:name="Table Subtle 1" w:semiHidden="1" w:unhideWhenUsed="1"/>
     <w:lsdException w:name="Table Subtle 2" w:semiHidden="1" w:unhideWhenUsed="1"/>
     <w:lsdException w:name="Table Web 1" w:semiHidden="1" w:unhideWhenUsed="1"/>
-    <w:lsdException w:name="Table Web 2" w:semiHidden="1" w:unhideWhenUsed="1"/>
-    <w:lsdException w:name="Table Web 3" w:semiHidden="1" w:unhideWhenUsed="1"/>
     <w:lsdException w:name="Balloon Text" w:semiHidden="1" w:unhideWhenUsed="1"/>
     <w:lsdException w:name="Table Grid" w:uiPriority="39"/>
     <w:lsdException w:name="Table Theme" w:semiHidden="1" w:unhideWhenUsed="1"/>
@@ -3832,19 +3853,24 @@
     <w:lsdException w:name="List Table 5 Dark Accent 6" w:uiPriority="50"/>
     <w:lsdException w:name="List Table 6 Colorful Accent 6" w:uiPriority="51"/>
     <w:lsdException w:name="List Table 7 Colorful Accent 6" w:uiPriority="52"/>
+    <w:lsdException w:name="Mention" w:semiHidden="1" w:unhideWhenUsed="1"/>
+    <w:lsdException w:name="Smart Hyperlink" w:semiHidden="1" w:unhideWhenUsed="1"/>
+    <w:lsdException w:name="Hashtag" w:semiHidden="1" w:unhideWhenUsed="1"/>
+    <w:lsdException w:name="Unresolved Mention" w:semiHidden="1" w:unhideWhenUsed="1"/>
+    <w:lsdException w:name="Smart Link" w:semiHidden="1" w:unhideWhenUsed="1"/>
   </w:latentStyles>
-  <w:style w:type="paragraph" w:default="1" w:styleId="Normal">
+  <w:style w:type="paragraph" w:default="1" w:styleId="a">
     <w:name w:val="Normal"/>
     <w:qFormat/>
     <w:rsid w:val="00062555"/>
   </w:style>
-  <w:style w:type="character" w:default="1" w:styleId="DefaultParagraphFont">
+  <w:style w:type="character" w:default="1" w:styleId="a0">
     <w:name w:val="Default Paragraph Font"/>
     <w:uiPriority w:val="1"/>
     <w:semiHidden/>
     <w:unhideWhenUsed/>
   </w:style>
-  <w:style w:type="table" w:default="1" w:styleId="TableNormal">
+  <w:style w:type="table" w:default="1" w:styleId="a1">
     <w:name w:val="Normal Table"/>
     <w:uiPriority w:val="99"/>
     <w:semiHidden/>
@@ -3859,7 +3885,7 @@
       </w:tblCellMar>
     </w:tblPr>
   </w:style>
-  <w:style w:type="numbering" w:default="1" w:styleId="NoList">
+  <w:style w:type="numbering" w:default="1" w:styleId="a2">
     <w:name w:val="No List"/>
     <w:uiPriority w:val="99"/>
     <w:semiHidden/>
@@ -3881,9 +3907,9 @@
       <w:szCs w:val="24"/>
     </w:rPr>
   </w:style>
-  <w:style w:type="table" w:styleId="TableGrid">
+  <w:style w:type="table" w:styleId="a3">
     <w:name w:val="Table Grid"/>
-    <w:basedOn w:val="TableNormal"/>
+    <w:basedOn w:val="a1"/>
     <w:uiPriority w:val="39"/>
     <w:rsid w:val="00193DFA"/>
     <w:pPr>
@@ -3900,9 +3926,9 @@
       </w:tblBorders>
     </w:tblPr>
   </w:style>
-  <w:style w:type="table" w:styleId="PlainTable2">
+  <w:style w:type="table" w:styleId="2">
     <w:name w:val="Plain Table 2"/>
-    <w:basedOn w:val="TableNormal"/>
+    <w:basedOn w:val="a1"/>
     <w:uiPriority w:val="42"/>
     <w:rsid w:val="00193DFA"/>
     <w:pPr>
@@ -3980,9 +4006,9 @@
       </w:tcPr>
     </w:tblStylePr>
   </w:style>
-  <w:style w:type="character" w:styleId="PlaceholderText">
+  <w:style w:type="character" w:styleId="a4">
     <w:name w:val="Placeholder Text"/>
-    <w:basedOn w:val="DefaultParagraphFont"/>
+    <w:basedOn w:val="a0"/>
     <w:uiPriority w:val="99"/>
     <w:semiHidden/>
     <w:rsid w:val="00240E98"/>
@@ -3990,9 +4016,9 @@
       <w:color w:val="808080"/>
     </w:rPr>
   </w:style>
-  <w:style w:type="paragraph" w:styleId="NormalWeb">
+  <w:style w:type="paragraph" w:styleId="a5">
     <w:name w:val="Normal (Web)"/>
-    <w:basedOn w:val="Normal"/>
+    <w:basedOn w:val="a"/>
     <w:uiPriority w:val="99"/>
     <w:unhideWhenUsed/>
     <w:rsid w:val="00B77035"/>
@@ -4005,9 +4031,9 @@
       <w:szCs w:val="24"/>
     </w:rPr>
   </w:style>
-  <w:style w:type="paragraph" w:styleId="ListParagraph">
+  <w:style w:type="paragraph" w:styleId="a6">
     <w:name w:val="List Paragraph"/>
-    <w:basedOn w:val="Normal"/>
+    <w:basedOn w:val="a"/>
     <w:uiPriority w:val="34"/>
     <w:qFormat/>
     <w:rsid w:val="00AB2770"/>
@@ -4015,6 +4041,50 @@
       <w:ind w:left="720"/>
       <w:contextualSpacing/>
     </w:pPr>
+  </w:style>
+  <w:style w:type="paragraph" w:styleId="a7">
+    <w:name w:val="header"/>
+    <w:basedOn w:val="a"/>
+    <w:link w:val="a8"/>
+    <w:uiPriority w:val="99"/>
+    <w:unhideWhenUsed/>
+    <w:rsid w:val="006920EA"/>
+    <w:pPr>
+      <w:tabs>
+        <w:tab w:val="center" w:pos="4320"/>
+        <w:tab w:val="right" w:pos="8640"/>
+      </w:tabs>
+      <w:spacing w:after="0" w:line="240" w:lineRule="auto"/>
+    </w:pPr>
+  </w:style>
+  <w:style w:type="character" w:customStyle="1" w:styleId="a8">
+    <w:name w:val="页眉 字符"/>
+    <w:basedOn w:val="a0"/>
+    <w:link w:val="a7"/>
+    <w:uiPriority w:val="99"/>
+    <w:rsid w:val="006920EA"/>
+  </w:style>
+  <w:style w:type="paragraph" w:styleId="a9">
+    <w:name w:val="footer"/>
+    <w:basedOn w:val="a"/>
+    <w:link w:val="aa"/>
+    <w:uiPriority w:val="99"/>
+    <w:unhideWhenUsed/>
+    <w:rsid w:val="006920EA"/>
+    <w:pPr>
+      <w:tabs>
+        <w:tab w:val="center" w:pos="4320"/>
+        <w:tab w:val="right" w:pos="8640"/>
+      </w:tabs>
+      <w:spacing w:after="0" w:line="240" w:lineRule="auto"/>
+    </w:pPr>
+  </w:style>
+  <w:style w:type="character" w:customStyle="1" w:styleId="aa">
+    <w:name w:val="页脚 字符"/>
+    <w:basedOn w:val="a0"/>
+    <w:link w:val="a9"/>
+    <w:uiPriority w:val="99"/>
+    <w:rsid w:val="006920EA"/>
   </w:style>
 </w:styles>
 </file>

</xml_diff>